<commit_message>
TP para desarrollo web
desarrollo de trabajos practicos para desarrollo web
</commit_message>
<xml_diff>
--- a/TP1-Vaca José Sebastian.docx
+++ b/TP1-Vaca José Sebastian.docx
@@ -154,7 +154,29 @@
                   <w:sz w:val="72"/>
                   <w:szCs w:val="72"/>
                 </w:rPr>
-                <w:t xml:space="preserve">TRabajo Practico N° </w:t>
+                <w:t xml:space="preserve">TRabajo Practico </w:t>
+              </w:r>
+              <w:proofErr w:type="spellStart"/>
+              <w:r>
+                <w:rPr>
+                  <w:rFonts w:asciiTheme="majorHAnsi" w:eastAsiaTheme="majorEastAsia" w:hAnsiTheme="majorHAnsi" w:cstheme="majorBidi"/>
+                  <w:caps/>
+                  <w:color w:val="4472C4" w:themeColor="accent1"/>
+                  <w:sz w:val="72"/>
+                  <w:szCs w:val="72"/>
+                </w:rPr>
+                <w:t>N°</w:t>
+              </w:r>
+              <w:proofErr w:type="spellEnd"/>
+              <w:r>
+                <w:rPr>
+                  <w:rFonts w:asciiTheme="majorHAnsi" w:eastAsiaTheme="majorEastAsia" w:hAnsiTheme="majorHAnsi" w:cstheme="majorBidi"/>
+                  <w:caps/>
+                  <w:color w:val="4472C4" w:themeColor="accent1"/>
+                  <w:sz w:val="72"/>
+                  <w:szCs w:val="72"/>
+                </w:rPr>
+                <w:t xml:space="preserve"> </w:t>
               </w:r>
               <w:r>
                 <w:rPr>
@@ -185,6 +207,7 @@
             <w:dataBinding w:prefixMappings="xmlns:ns0='http://purl.org/dc/elements/1.1/' xmlns:ns1='http://schemas.openxmlformats.org/package/2006/metadata/core-properties' " w:xpath="/ns1:coreProperties[1]/ns0:subject[1]" w:storeItemID="{6C3C8BC8-F283-45AE-878A-BAB7291924A1}"/>
             <w:text/>
           </w:sdtPr>
+          <w:sdtEndPr/>
           <w:sdtContent>
             <w:p>
               <w:pPr>
@@ -299,6 +322,7 @@
                                     <w:calendar w:val="gregorian"/>
                                   </w:date>
                                 </w:sdtPr>
+                                <w:sdtEndPr/>
                                 <w:sdtContent>
                                   <w:p>
                                     <w:pPr>
@@ -365,6 +389,7 @@
                                     <w:dataBinding w:prefixMappings="xmlns:ns0='http://schemas.openxmlformats.org/officeDocument/2006/extended-properties' " w:xpath="/ns0:Properties[1]/ns0:Company[1]" w:storeItemID="{6668398D-A668-4E3E-A5EB-62B293D839F1}"/>
                                     <w:text/>
                                   </w:sdtPr>
+                                  <w:sdtEndPr/>
                                   <w:sdtContent>
                                     <w:r>
                                       <w:rPr>
@@ -395,6 +420,7 @@
                                     <w:dataBinding w:prefixMappings="xmlns:ns0='http://schemas.microsoft.com/office/2006/coverPageProps' " w:xpath="/ns0:CoverPageProperties[1]/ns0:CompanyAddress[1]" w:storeItemID="{55AF091B-3C7A-41E3-B477-F2FDAA23CFDA}"/>
                                     <w:text/>
                                   </w:sdtPr>
+                                  <w:sdtEndPr/>
                                   <w:sdtContent>
                                     <w:r>
                                       <w:rPr>
@@ -468,6 +494,7 @@
                               <w:calendar w:val="gregorian"/>
                             </w:date>
                           </w:sdtPr>
+                          <w:sdtEndPr/>
                           <w:sdtContent>
                             <w:p>
                               <w:pPr>
@@ -534,6 +561,7 @@
                               <w:dataBinding w:prefixMappings="xmlns:ns0='http://schemas.openxmlformats.org/officeDocument/2006/extended-properties' " w:xpath="/ns0:Properties[1]/ns0:Company[1]" w:storeItemID="{6668398D-A668-4E3E-A5EB-62B293D839F1}"/>
                               <w:text/>
                             </w:sdtPr>
+                            <w:sdtEndPr/>
                             <w:sdtContent>
                               <w:r>
                                 <w:rPr>
@@ -564,6 +592,7 @@
                               <w:dataBinding w:prefixMappings="xmlns:ns0='http://schemas.microsoft.com/office/2006/coverPageProps' " w:xpath="/ns0:CoverPageProperties[1]/ns0:CompanyAddress[1]" w:storeItemID="{55AF091B-3C7A-41E3-B477-F2FDAA23CFDA}"/>
                               <w:text/>
                             </w:sdtPr>
+                            <w:sdtEndPr/>
                             <w:sdtContent>
                               <w:r>
                                 <w:rPr>
@@ -764,7 +793,27 @@
           <w:sz w:val="20"/>
           <w:szCs w:val="20"/>
         </w:rPr>
-        <w:t xml:space="preserve">El XAMPP se instalo en una notebook Dell </w:t>
+        <w:t xml:space="preserve">El XAMPP se </w:t>
+      </w:r>
+      <w:proofErr w:type="spellStart"/>
+      <w:r>
+        <w:rPr>
+          <w:rFonts w:ascii="Arial" w:hAnsi="Arial" w:cs="Arial"/>
+          <w:color w:val="4472C4" w:themeColor="accent1"/>
+          <w:sz w:val="20"/>
+          <w:szCs w:val="20"/>
+        </w:rPr>
+        <w:t>instalo</w:t>
+      </w:r>
+      <w:proofErr w:type="spellEnd"/>
+      <w:r>
+        <w:rPr>
+          <w:rFonts w:ascii="Arial" w:hAnsi="Arial" w:cs="Arial"/>
+          <w:color w:val="4472C4" w:themeColor="accent1"/>
+          <w:sz w:val="20"/>
+          <w:szCs w:val="20"/>
+        </w:rPr>
+        <w:t xml:space="preserve"> en una notebook Dell </w:t>
       </w:r>
       <w:r>
         <w:rPr>
@@ -859,6 +908,7 @@
           <w:szCs w:val="20"/>
         </w:rPr>
       </w:pPr>
+      <w:proofErr w:type="spellStart"/>
       <w:r>
         <w:rPr>
           <w:rFonts w:ascii="Arial" w:hAnsi="Arial" w:cs="Arial"/>
@@ -875,7 +925,57 @@
           <w:sz w:val="20"/>
           <w:szCs w:val="20"/>
         </w:rPr>
-        <w:t xml:space="preserve">els for rent es una empresa que se dedica al alquiler de vehículos </w:t>
+        <w:t>els</w:t>
+      </w:r>
+      <w:proofErr w:type="spellEnd"/>
+      <w:r>
+        <w:rPr>
+          <w:rFonts w:ascii="Arial" w:hAnsi="Arial" w:cs="Arial"/>
+          <w:color w:val="4472C4" w:themeColor="accent1"/>
+          <w:sz w:val="20"/>
+          <w:szCs w:val="20"/>
+        </w:rPr>
+        <w:t xml:space="preserve"> </w:t>
+      </w:r>
+      <w:proofErr w:type="spellStart"/>
+      <w:r>
+        <w:rPr>
+          <w:rFonts w:ascii="Arial" w:hAnsi="Arial" w:cs="Arial"/>
+          <w:color w:val="4472C4" w:themeColor="accent1"/>
+          <w:sz w:val="20"/>
+          <w:szCs w:val="20"/>
+        </w:rPr>
+        <w:t>for</w:t>
+      </w:r>
+      <w:proofErr w:type="spellEnd"/>
+      <w:r>
+        <w:rPr>
+          <w:rFonts w:ascii="Arial" w:hAnsi="Arial" w:cs="Arial"/>
+          <w:color w:val="4472C4" w:themeColor="accent1"/>
+          <w:sz w:val="20"/>
+          <w:szCs w:val="20"/>
+        </w:rPr>
+        <w:t xml:space="preserve"> </w:t>
+      </w:r>
+      <w:proofErr w:type="spellStart"/>
+      <w:r>
+        <w:rPr>
+          <w:rFonts w:ascii="Arial" w:hAnsi="Arial" w:cs="Arial"/>
+          <w:color w:val="4472C4" w:themeColor="accent1"/>
+          <w:sz w:val="20"/>
+          <w:szCs w:val="20"/>
+        </w:rPr>
+        <w:t>rent</w:t>
+      </w:r>
+      <w:proofErr w:type="spellEnd"/>
+      <w:r>
+        <w:rPr>
+          <w:rFonts w:ascii="Arial" w:hAnsi="Arial" w:cs="Arial"/>
+          <w:color w:val="4472C4" w:themeColor="accent1"/>
+          <w:sz w:val="20"/>
+          <w:szCs w:val="20"/>
+        </w:rPr>
+        <w:t xml:space="preserve"> es una empresa que se dedica al alquiler de vehículos </w:t>
       </w:r>
       <w:r>
         <w:rPr>
@@ -902,16 +1002,56 @@
           <w:sz w:val="20"/>
           <w:szCs w:val="20"/>
         </w:rPr>
-        <w:t xml:space="preserve"> tiempo decidió crear una pagina web para prom</w:t>
-      </w:r>
-      <w:r>
-        <w:rPr>
-          <w:rFonts w:ascii="Arial" w:hAnsi="Arial" w:cs="Arial"/>
-          <w:color w:val="4472C4" w:themeColor="accent1"/>
-          <w:sz w:val="20"/>
-          <w:szCs w:val="20"/>
-        </w:rPr>
-        <w:t xml:space="preserve">ocionar y alquilar sus vehículos la pagina debe </w:t>
+        <w:t xml:space="preserve"> tiempo decidió crear una </w:t>
+      </w:r>
+      <w:proofErr w:type="spellStart"/>
+      <w:r>
+        <w:rPr>
+          <w:rFonts w:ascii="Arial" w:hAnsi="Arial" w:cs="Arial"/>
+          <w:color w:val="4472C4" w:themeColor="accent1"/>
+          <w:sz w:val="20"/>
+          <w:szCs w:val="20"/>
+        </w:rPr>
+        <w:t>pagina</w:t>
+      </w:r>
+      <w:proofErr w:type="spellEnd"/>
+      <w:r>
+        <w:rPr>
+          <w:rFonts w:ascii="Arial" w:hAnsi="Arial" w:cs="Arial"/>
+          <w:color w:val="4472C4" w:themeColor="accent1"/>
+          <w:sz w:val="20"/>
+          <w:szCs w:val="20"/>
+        </w:rPr>
+        <w:t xml:space="preserve"> web para prom</w:t>
+      </w:r>
+      <w:r>
+        <w:rPr>
+          <w:rFonts w:ascii="Arial" w:hAnsi="Arial" w:cs="Arial"/>
+          <w:color w:val="4472C4" w:themeColor="accent1"/>
+          <w:sz w:val="20"/>
+          <w:szCs w:val="20"/>
+        </w:rPr>
+        <w:t xml:space="preserve">ocionar y alquilar sus vehículos la </w:t>
+      </w:r>
+      <w:proofErr w:type="spellStart"/>
+      <w:r>
+        <w:rPr>
+          <w:rFonts w:ascii="Arial" w:hAnsi="Arial" w:cs="Arial"/>
+          <w:color w:val="4472C4" w:themeColor="accent1"/>
+          <w:sz w:val="20"/>
+          <w:szCs w:val="20"/>
+        </w:rPr>
+        <w:t>pagina</w:t>
+      </w:r>
+      <w:proofErr w:type="spellEnd"/>
+      <w:r>
+        <w:rPr>
+          <w:rFonts w:ascii="Arial" w:hAnsi="Arial" w:cs="Arial"/>
+          <w:color w:val="4472C4" w:themeColor="accent1"/>
+          <w:sz w:val="20"/>
+          <w:szCs w:val="20"/>
+        </w:rPr>
+        <w:t xml:space="preserve"> debe </w:t>
       </w:r>
       <w:r>
         <w:rPr>
@@ -974,8 +1114,19 @@
           <w:sz w:val="20"/>
           <w:szCs w:val="20"/>
         </w:rPr>
-        <w:t>el usuario deba registrarse y estar logueado</w:t>
-      </w:r>
+        <w:t xml:space="preserve">el usuario deba registrarse y estar </w:t>
+      </w:r>
+      <w:proofErr w:type="spellStart"/>
+      <w:r>
+        <w:rPr>
+          <w:rFonts w:ascii="Arial" w:hAnsi="Arial" w:cs="Arial"/>
+          <w:color w:val="4472C4" w:themeColor="accent1"/>
+          <w:sz w:val="20"/>
+          <w:szCs w:val="20"/>
+        </w:rPr>
+        <w:t>logueado</w:t>
+      </w:r>
+      <w:proofErr w:type="spellEnd"/>
       <w:r>
         <w:rPr>
           <w:rFonts w:ascii="Arial" w:hAnsi="Arial" w:cs="Arial"/>
@@ -992,7 +1143,27 @@
           <w:sz w:val="20"/>
           <w:szCs w:val="20"/>
         </w:rPr>
-        <w:t xml:space="preserve">diseño de la pagina web debe tener un estilo moderno e intuitivo para su </w:t>
+        <w:t xml:space="preserve">diseño de la </w:t>
+      </w:r>
+      <w:proofErr w:type="spellStart"/>
+      <w:r>
+        <w:rPr>
+          <w:rFonts w:ascii="Arial" w:hAnsi="Arial" w:cs="Arial"/>
+          <w:color w:val="4472C4" w:themeColor="accent1"/>
+          <w:sz w:val="20"/>
+          <w:szCs w:val="20"/>
+        </w:rPr>
+        <w:t>pagina</w:t>
+      </w:r>
+      <w:proofErr w:type="spellEnd"/>
+      <w:r>
+        <w:rPr>
+          <w:rFonts w:ascii="Arial" w:hAnsi="Arial" w:cs="Arial"/>
+          <w:color w:val="4472C4" w:themeColor="accent1"/>
+          <w:sz w:val="20"/>
+          <w:szCs w:val="20"/>
+        </w:rPr>
+        <w:t xml:space="preserve"> web debe tener un estilo moderno e intuitivo para su </w:t>
       </w:r>
       <w:r>
         <w:rPr>
@@ -1151,18 +1322,20 @@
     </w:p>
     <w:p>
       <w:pPr>
-        <w:rPr>
-          <w:color w:val="4472C4" w:themeColor="accent1"/>
-        </w:rPr>
-      </w:pPr>
-      <w:r>
-        <w:rPr>
+        <w:jc w:val="center"/>
+        <w:rPr>
+          <w:color w:val="4472C4" w:themeColor="accent1"/>
+        </w:rPr>
+      </w:pPr>
+      <w:r>
+        <w:rPr>
+          <w:noProof/>
           <w:color w:val="4472C4" w:themeColor="accent1"/>
         </w:rPr>
         <w:drawing>
-          <wp:inline distT="0" distB="0" distL="0" distR="0" wp14:anchorId="15D2F8F6" wp14:editId="1FE638C0">
-            <wp:extent cx="5557838" cy="3111104"/>
-            <wp:effectExtent l="0" t="0" r="5080" b="0"/>
+          <wp:inline distT="0" distB="0" distL="0" distR="0" wp14:anchorId="15D2F8F6" wp14:editId="77E260E8">
+            <wp:extent cx="4047603" cy="3115048"/>
+            <wp:effectExtent l="0" t="0" r="0" b="9525"/>
             <wp:docPr id="506081587" name="Imagen 1"/>
             <wp:cNvGraphicFramePr>
               <a:graphicFrameLocks xmlns:a="http://schemas.openxmlformats.org/drawingml/2006/main" noChangeAspect="1"/>
@@ -1171,11 +1344,17 @@
               <a:graphicData uri="http://schemas.openxmlformats.org/drawingml/2006/picture">
                 <pic:pic xmlns:pic="http://schemas.openxmlformats.org/drawingml/2006/picture">
                   <pic:nvPicPr>
-                    <pic:cNvPr id="506081587" name=""/>
+                    <pic:cNvPr id="506081587" name="Imagen 1"/>
                     <pic:cNvPicPr/>
                   </pic:nvPicPr>
                   <pic:blipFill>
-                    <a:blip r:embed="rId12"/>
+                    <a:blip r:embed="rId12" cstate="print">
+                      <a:extLst>
+                        <a:ext uri="{28A0092B-C50C-407E-A947-70E740481C1C}">
+                          <a14:useLocalDpi xmlns:a14="http://schemas.microsoft.com/office/drawing/2010/main" val="0"/>
+                        </a:ext>
+                      </a:extLst>
+                    </a:blip>
                     <a:stretch>
                       <a:fillRect/>
                     </a:stretch>
@@ -1183,7 +1362,7 @@
                   <pic:spPr>
                     <a:xfrm>
                       <a:off x="0" y="0"/>
-                      <a:ext cx="5564884" cy="3115048"/>
+                      <a:ext cx="4047603" cy="3115048"/>
                     </a:xfrm>
                     <a:prstGeom prst="rect">
                       <a:avLst/>
@@ -1229,19 +1408,21 @@
     </w:p>
     <w:p>
       <w:pPr>
-        <w:rPr>
-          <w:color w:val="4472C4" w:themeColor="accent1"/>
-        </w:rPr>
-      </w:pPr>
-      <w:r>
-        <w:rPr>
+        <w:jc w:val="center"/>
+        <w:rPr>
+          <w:color w:val="4472C4" w:themeColor="accent1"/>
+        </w:rPr>
+      </w:pPr>
+      <w:r>
+        <w:rPr>
+          <w:noProof/>
           <w:color w:val="4472C4" w:themeColor="accent1"/>
         </w:rPr>
         <w:drawing>
-          <wp:inline distT="0" distB="0" distL="0" distR="0" wp14:anchorId="05F5BBDE" wp14:editId="3BC771A0">
-            <wp:extent cx="4643438" cy="3658779"/>
-            <wp:effectExtent l="0" t="0" r="5080" b="0"/>
-            <wp:docPr id="1989855356" name="Imagen 1" descr="Interfaz de usuario gráfica, Aplicación&#10;&#10;El contenido generado por IA puede ser incorrecto."/>
+          <wp:inline distT="0" distB="0" distL="0" distR="0" wp14:anchorId="05F5BBDE" wp14:editId="61048788">
+            <wp:extent cx="4126676" cy="3065761"/>
+            <wp:effectExtent l="0" t="0" r="7620" b="1905"/>
+            <wp:docPr id="1989855356" name="Imagen 1"/>
             <wp:cNvGraphicFramePr>
               <a:graphicFrameLocks xmlns:a="http://schemas.openxmlformats.org/drawingml/2006/main" noChangeAspect="1"/>
             </wp:cNvGraphicFramePr>
@@ -1249,11 +1430,17 @@
               <a:graphicData uri="http://schemas.openxmlformats.org/drawingml/2006/picture">
                 <pic:pic xmlns:pic="http://schemas.openxmlformats.org/drawingml/2006/picture">
                   <pic:nvPicPr>
-                    <pic:cNvPr id="1989855356" name="Imagen 1" descr="Interfaz de usuario gráfica, Aplicación&#10;&#10;El contenido generado por IA puede ser incorrecto."/>
+                    <pic:cNvPr id="1989855356" name="Imagen 1"/>
                     <pic:cNvPicPr/>
                   </pic:nvPicPr>
                   <pic:blipFill>
-                    <a:blip r:embed="rId13"/>
+                    <a:blip r:embed="rId13" cstate="print">
+                      <a:extLst>
+                        <a:ext uri="{28A0092B-C50C-407E-A947-70E740481C1C}">
+                          <a14:useLocalDpi xmlns:a14="http://schemas.microsoft.com/office/drawing/2010/main" val="0"/>
+                        </a:ext>
+                      </a:extLst>
+                    </a:blip>
                     <a:stretch>
                       <a:fillRect/>
                     </a:stretch>
@@ -1261,7 +1448,7 @@
                   <pic:spPr>
                     <a:xfrm>
                       <a:off x="0" y="0"/>
-                      <a:ext cx="4654643" cy="3667608"/>
+                      <a:ext cx="4144546" cy="3079037"/>
                     </a:xfrm>
                     <a:prstGeom prst="rect">
                       <a:avLst/>
@@ -1276,6 +1463,22 @@
     </w:p>
     <w:p>
       <w:pPr>
+        <w:jc w:val="center"/>
+        <w:rPr>
+          <w:color w:val="4472C4" w:themeColor="accent1"/>
+        </w:rPr>
+      </w:pPr>
+    </w:p>
+    <w:p>
+      <w:pPr>
+        <w:jc w:val="center"/>
+        <w:rPr>
+          <w:color w:val="4472C4" w:themeColor="accent1"/>
+        </w:rPr>
+      </w:pPr>
+    </w:p>
+    <w:p>
+      <w:pPr>
         <w:rPr>
           <w:color w:val="4472C4" w:themeColor="accent1"/>
         </w:rPr>
@@ -1309,13 +1512,14 @@
       </w:pPr>
       <w:r>
         <w:rPr>
+          <w:noProof/>
           <w:color w:val="4472C4" w:themeColor="accent1"/>
         </w:rPr>
         <w:drawing>
-          <wp:inline distT="0" distB="0" distL="0" distR="0" wp14:anchorId="51E0146D" wp14:editId="3493B7BF">
-            <wp:extent cx="4700588" cy="3728377"/>
-            <wp:effectExtent l="0" t="0" r="5080" b="5715"/>
-            <wp:docPr id="672550193" name="Imagen 1" descr="Interfaz de usuario gráfica, Sitio web&#10;&#10;El contenido generado por IA puede ser incorrecto."/>
+          <wp:inline distT="0" distB="0" distL="0" distR="0" wp14:anchorId="51E0146D" wp14:editId="10353A7A">
+            <wp:extent cx="4705247" cy="3650940"/>
+            <wp:effectExtent l="0" t="0" r="635" b="6985"/>
+            <wp:docPr id="672550193" name="Imagen 1"/>
             <wp:cNvGraphicFramePr>
               <a:graphicFrameLocks xmlns:a="http://schemas.openxmlformats.org/drawingml/2006/main" noChangeAspect="1"/>
             </wp:cNvGraphicFramePr>
@@ -1323,11 +1527,17 @@
               <a:graphicData uri="http://schemas.openxmlformats.org/drawingml/2006/picture">
                 <pic:pic xmlns:pic="http://schemas.openxmlformats.org/drawingml/2006/picture">
                   <pic:nvPicPr>
-                    <pic:cNvPr id="672550193" name="Imagen 1" descr="Interfaz de usuario gráfica, Sitio web&#10;&#10;El contenido generado por IA puede ser incorrecto."/>
+                    <pic:cNvPr id="672550193" name="Imagen 1"/>
                     <pic:cNvPicPr/>
                   </pic:nvPicPr>
                   <pic:blipFill>
-                    <a:blip r:embed="rId14"/>
+                    <a:blip r:embed="rId14">
+                      <a:extLst>
+                        <a:ext uri="{28A0092B-C50C-407E-A947-70E740481C1C}">
+                          <a14:useLocalDpi xmlns:a14="http://schemas.microsoft.com/office/drawing/2010/main" val="0"/>
+                        </a:ext>
+                      </a:extLst>
+                    </a:blip>
                     <a:stretch>
                       <a:fillRect/>
                     </a:stretch>
@@ -1335,7 +1545,7 @@
                   <pic:spPr>
                     <a:xfrm>
                       <a:off x="0" y="0"/>
-                      <a:ext cx="4705247" cy="3732072"/>
+                      <a:ext cx="4705247" cy="3650940"/>
                     </a:xfrm>
                     <a:prstGeom prst="rect">
                       <a:avLst/>
@@ -1358,8 +1568,16 @@
         <w:rPr>
           <w:color w:val="4472C4" w:themeColor="accent1"/>
         </w:rPr>
-        <w:t>Pantalla utilizando el componente card</w:t>
-      </w:r>
+        <w:t xml:space="preserve">Pantalla utilizando el componente </w:t>
+      </w:r>
+      <w:proofErr w:type="spellStart"/>
+      <w:r>
+        <w:rPr>
+          <w:color w:val="4472C4" w:themeColor="accent1"/>
+        </w:rPr>
+        <w:t>card</w:t>
+      </w:r>
+      <w:proofErr w:type="spellEnd"/>
       <w:r>
         <w:rPr>
           <w:color w:val="4472C4" w:themeColor="accent1"/>
@@ -1375,19 +1593,21 @@
     </w:p>
     <w:p>
       <w:pPr>
-        <w:rPr>
-          <w:color w:val="4472C4" w:themeColor="accent1"/>
-        </w:rPr>
-      </w:pPr>
-      <w:r>
-        <w:rPr>
+        <w:jc w:val="center"/>
+        <w:rPr>
+          <w:color w:val="4472C4" w:themeColor="accent1"/>
+        </w:rPr>
+      </w:pPr>
+      <w:r>
+        <w:rPr>
+          <w:noProof/>
           <w:color w:val="4472C4" w:themeColor="accent1"/>
         </w:rPr>
         <w:drawing>
-          <wp:inline distT="0" distB="0" distL="0" distR="0" wp14:anchorId="328CA6B7" wp14:editId="6CA51EAD">
-            <wp:extent cx="5167313" cy="3269433"/>
-            <wp:effectExtent l="0" t="0" r="0" b="7620"/>
-            <wp:docPr id="2080047960" name="Imagen 1" descr="Interfaz de usuario gráfica, Sitio web&#10;&#10;El contenido generado por IA puede ser incorrecto."/>
+          <wp:inline distT="0" distB="0" distL="0" distR="0" wp14:anchorId="328CA6B7" wp14:editId="66920315">
+            <wp:extent cx="4375264" cy="3272969"/>
+            <wp:effectExtent l="0" t="0" r="6350" b="3810"/>
+            <wp:docPr id="2080047960" name="Imagen 1"/>
             <wp:cNvGraphicFramePr>
               <a:graphicFrameLocks xmlns:a="http://schemas.openxmlformats.org/drawingml/2006/main" noChangeAspect="1"/>
             </wp:cNvGraphicFramePr>
@@ -1395,11 +1615,17 @@
               <a:graphicData uri="http://schemas.openxmlformats.org/drawingml/2006/picture">
                 <pic:pic xmlns:pic="http://schemas.openxmlformats.org/drawingml/2006/picture">
                   <pic:nvPicPr>
-                    <pic:cNvPr id="2080047960" name="Imagen 1" descr="Interfaz de usuario gráfica, Sitio web&#10;&#10;El contenido generado por IA puede ser incorrecto."/>
+                    <pic:cNvPr id="2080047960" name="Imagen 1"/>
                     <pic:cNvPicPr/>
                   </pic:nvPicPr>
                   <pic:blipFill>
-                    <a:blip r:embed="rId15"/>
+                    <a:blip r:embed="rId15">
+                      <a:extLst>
+                        <a:ext uri="{28A0092B-C50C-407E-A947-70E740481C1C}">
+                          <a14:useLocalDpi xmlns:a14="http://schemas.microsoft.com/office/drawing/2010/main" val="0"/>
+                        </a:ext>
+                      </a:extLst>
+                    </a:blip>
                     <a:stretch>
                       <a:fillRect/>
                     </a:stretch>
@@ -1407,7 +1633,7 @@
                   <pic:spPr>
                     <a:xfrm>
                       <a:off x="0" y="0"/>
-                      <a:ext cx="5172902" cy="3272969"/>
+                      <a:ext cx="4375264" cy="3272969"/>
                     </a:xfrm>
                     <a:prstGeom prst="rect">
                       <a:avLst/>
@@ -1437,13 +1663,41 @@
         <w:rPr>
           <w:color w:val="4472C4" w:themeColor="accent1"/>
         </w:rPr>
-        <w:t xml:space="preserve"> estilos personalizados para la pagina web </w:t>
-      </w:r>
-      <w:r>
-        <w:rPr>
-          <w:color w:val="4472C4" w:themeColor="accent1"/>
-        </w:rPr>
-        <w:t xml:space="preserve">e identificar las distintas clases disponibles en bootstraps que me permitan </w:t>
+        <w:t xml:space="preserve"> estilos personalizados para la </w:t>
+      </w:r>
+      <w:proofErr w:type="spellStart"/>
+      <w:r>
+        <w:rPr>
+          <w:color w:val="4472C4" w:themeColor="accent1"/>
+        </w:rPr>
+        <w:t>pagina</w:t>
+      </w:r>
+      <w:proofErr w:type="spellEnd"/>
+      <w:r>
+        <w:rPr>
+          <w:color w:val="4472C4" w:themeColor="accent1"/>
+        </w:rPr>
+        <w:t xml:space="preserve"> web </w:t>
+      </w:r>
+      <w:r>
+        <w:rPr>
+          <w:color w:val="4472C4" w:themeColor="accent1"/>
+        </w:rPr>
+        <w:t xml:space="preserve">e identificar las distintas clases disponibles en </w:t>
+      </w:r>
+      <w:proofErr w:type="spellStart"/>
+      <w:r>
+        <w:rPr>
+          <w:color w:val="4472C4" w:themeColor="accent1"/>
+        </w:rPr>
+        <w:t>bootstraps</w:t>
+      </w:r>
+      <w:proofErr w:type="spellEnd"/>
+      <w:r>
+        <w:rPr>
+          <w:color w:val="4472C4" w:themeColor="accent1"/>
+        </w:rPr>
+        <w:t xml:space="preserve"> que me permitan </w:t>
       </w:r>
       <w:r>
         <w:rPr>
@@ -1455,7 +1709,21 @@
         <w:rPr>
           <w:color w:val="4472C4" w:themeColor="accent1"/>
         </w:rPr>
-        <w:t xml:space="preserve">el uso de los componentes “div” </w:t>
+        <w:t>el uso de los componentes “</w:t>
+      </w:r>
+      <w:proofErr w:type="spellStart"/>
+      <w:r>
+        <w:rPr>
+          <w:color w:val="4472C4" w:themeColor="accent1"/>
+        </w:rPr>
+        <w:t>div</w:t>
+      </w:r>
+      <w:proofErr w:type="spellEnd"/>
+      <w:r>
+        <w:rPr>
+          <w:color w:val="4472C4" w:themeColor="accent1"/>
+        </w:rPr>
+        <w:t xml:space="preserve">” </w:t>
       </w:r>
       <w:r>
         <w:rPr>
@@ -1479,7 +1747,21 @@
         <w:rPr>
           <w:color w:val="4472C4" w:themeColor="accent1"/>
         </w:rPr>
-        <w:t>cuando se están dando los primeros pasos en el desarrollo de paginas web</w:t>
+        <w:t xml:space="preserve">cuando se están dando los primeros pasos en el desarrollo de </w:t>
+      </w:r>
+      <w:proofErr w:type="spellStart"/>
+      <w:r>
+        <w:rPr>
+          <w:color w:val="4472C4" w:themeColor="accent1"/>
+        </w:rPr>
+        <w:t>paginas</w:t>
+      </w:r>
+      <w:proofErr w:type="spellEnd"/>
+      <w:r>
+        <w:rPr>
+          <w:color w:val="4472C4" w:themeColor="accent1"/>
+        </w:rPr>
+        <w:t xml:space="preserve"> web</w:t>
       </w:r>
       <w:r>
         <w:rPr>
@@ -1509,19 +1791,89 @@
         <w:rPr>
           <w:color w:val="4472C4" w:themeColor="accent1"/>
         </w:rPr>
-        <w:t xml:space="preserve"> Sin embargo lo mas desafiante e</w:t>
-      </w:r>
-      <w:r>
-        <w:rPr>
-          <w:color w:val="4472C4" w:themeColor="accent1"/>
-        </w:rPr>
-        <w:t xml:space="preserve">n este punto es el diseño grafico de la pagina al no contar con </w:t>
-      </w:r>
-      <w:r>
-        <w:rPr>
-          <w:color w:val="4472C4" w:themeColor="accent1"/>
-        </w:rPr>
-        <w:t xml:space="preserve">conocimientos de diseño se tuvo que investigar que tipo de diseños se ajustarían a las necesidades </w:t>
+        <w:t xml:space="preserve"> Sin </w:t>
+      </w:r>
+      <w:proofErr w:type="gramStart"/>
+      <w:r>
+        <w:rPr>
+          <w:color w:val="4472C4" w:themeColor="accent1"/>
+        </w:rPr>
+        <w:t>embargo</w:t>
+      </w:r>
+      <w:proofErr w:type="gramEnd"/>
+      <w:r>
+        <w:rPr>
+          <w:color w:val="4472C4" w:themeColor="accent1"/>
+        </w:rPr>
+        <w:t xml:space="preserve"> lo </w:t>
+      </w:r>
+      <w:proofErr w:type="spellStart"/>
+      <w:r>
+        <w:rPr>
+          <w:color w:val="4472C4" w:themeColor="accent1"/>
+        </w:rPr>
+        <w:t>mas</w:t>
+      </w:r>
+      <w:proofErr w:type="spellEnd"/>
+      <w:r>
+        <w:rPr>
+          <w:color w:val="4472C4" w:themeColor="accent1"/>
+        </w:rPr>
+        <w:t xml:space="preserve"> desafiante e</w:t>
+      </w:r>
+      <w:r>
+        <w:rPr>
+          <w:color w:val="4472C4" w:themeColor="accent1"/>
+        </w:rPr>
+        <w:t xml:space="preserve">n este punto es el diseño </w:t>
+      </w:r>
+      <w:proofErr w:type="spellStart"/>
+      <w:r>
+        <w:rPr>
+          <w:color w:val="4472C4" w:themeColor="accent1"/>
+        </w:rPr>
+        <w:t>grafico</w:t>
+      </w:r>
+      <w:proofErr w:type="spellEnd"/>
+      <w:r>
+        <w:rPr>
+          <w:color w:val="4472C4" w:themeColor="accent1"/>
+        </w:rPr>
+        <w:t xml:space="preserve"> de la </w:t>
+      </w:r>
+      <w:proofErr w:type="spellStart"/>
+      <w:r>
+        <w:rPr>
+          <w:color w:val="4472C4" w:themeColor="accent1"/>
+        </w:rPr>
+        <w:t>pagina</w:t>
+      </w:r>
+      <w:proofErr w:type="spellEnd"/>
+      <w:r>
+        <w:rPr>
+          <w:color w:val="4472C4" w:themeColor="accent1"/>
+        </w:rPr>
+        <w:t xml:space="preserve"> al no contar con </w:t>
+      </w:r>
+      <w:r>
+        <w:rPr>
+          <w:color w:val="4472C4" w:themeColor="accent1"/>
+        </w:rPr>
+        <w:t xml:space="preserve">conocimientos de diseño se tuvo que investigar </w:t>
+      </w:r>
+      <w:proofErr w:type="spellStart"/>
+      <w:r>
+        <w:rPr>
+          <w:color w:val="4472C4" w:themeColor="accent1"/>
+        </w:rPr>
+        <w:t>que</w:t>
+      </w:r>
+      <w:proofErr w:type="spellEnd"/>
+      <w:r>
+        <w:rPr>
+          <w:color w:val="4472C4" w:themeColor="accent1"/>
+        </w:rPr>
+        <w:t xml:space="preserve"> tipo de diseños se ajustarían a las necesidades </w:t>
       </w:r>
       <w:r>
         <w:rPr>
@@ -1742,7 +2094,7 @@
         <v:path o:extrusionok="f" gradientshapeok="t" o:connecttype="rect"/>
         <o:lock v:ext="edit" aspectratio="t"/>
       </v:shapetype>
-      <v:shape id="_x0000_i1076" type="#_x0000_t75" style="width:11.4pt;height:11.4pt;visibility:visible;mso-wrap-style:square" o:bullet="t">
+      <v:shape id="_x0000_i1026" type="#_x0000_t75" style="width:11.4pt;height:11.4pt;visibility:visible;mso-wrap-style:square" o:bullet="t">
         <v:imagedata r:id="rId1" o:title=""/>
       </v:shape>
     </w:pict>
@@ -4360,6 +4712,7 @@
     <w:rsid w:val="006A3F68"/>
     <w:rsid w:val="006E5D0E"/>
     <w:rsid w:val="007106F8"/>
+    <w:rsid w:val="00727C45"/>
     <w:rsid w:val="007A5589"/>
     <w:rsid w:val="007B5723"/>
     <w:rsid w:val="007F72A8"/>

</xml_diff>